<commit_message>
Date formulas and Concatenate info added
</commit_message>
<xml_diff>
--- a/Excel/Excel  Notes.docx
+++ b/Excel/Excel  Notes.docx
@@ -816,7 +816,16 @@
       <w:proofErr w:type="gramEnd"/>
     </w:p>
     <w:p/>
-    <w:p>
+    <w:p/>
+    <w:p/>
+    <w:p/>
+    <w:p/>
+    <w:p/>
+    <w:p>
+      <w:r>
+        <w:lastRenderedPageBreak/>
+        <w:t xml:space="preserve">Concatenate: </w:t>
+      </w:r>
       <w:r>
         <w:t xml:space="preserve">Bringing in info from 2 </w:t>
       </w:r>
@@ -826,7 +835,189 @@
       </w:r>
       <w:proofErr w:type="spellEnd"/>
       <w:r>
-        <w:t xml:space="preserve"> cells-=C1&amp; “ “C2</w:t>
+        <w:t xml:space="preserve"> cells</w:t>
+      </w:r>
+    </w:p>
+    <w:p>
+      <w:pPr>
+        <w:ind w:firstLine="720"/>
+      </w:pPr>
+      <w:r>
+        <w:t>Text data</w:t>
+      </w:r>
+      <w:r>
+        <w:t xml:space="preserve">-=C1&amp; </w:t>
+      </w:r>
+      <w:proofErr w:type="gramStart"/>
+      <w:r>
+        <w:t>“ “</w:t>
+      </w:r>
+      <w:proofErr w:type="gramEnd"/>
+      <w:r>
+        <w:t>&amp;</w:t>
+      </w:r>
+      <w:r>
+        <w:t>C2</w:t>
+      </w:r>
+      <w:r>
+        <w:t>&amp; “ “</w:t>
+      </w:r>
+    </w:p>
+    <w:p>
+      <w:pPr>
+        <w:pStyle w:val="ListParagraph"/>
+        <w:numPr>
+          <w:ilvl w:val="0"/>
+          <w:numId w:val="1"/>
+        </w:numPr>
+      </w:pPr>
+      <w:r>
+        <w:t>Giving parts of the data in a cell</w:t>
+      </w:r>
+    </w:p>
+    <w:p>
+      <w:pPr>
+        <w:pStyle w:val="ListParagraph"/>
+        <w:numPr>
+          <w:ilvl w:val="1"/>
+          <w:numId w:val="1"/>
+        </w:numPr>
+      </w:pPr>
+      <w:r>
+        <w:t xml:space="preserve">Right, </w:t>
+      </w:r>
+      <w:proofErr w:type="gramStart"/>
+      <w:r>
+        <w:t>Left,-</w:t>
+      </w:r>
+      <w:proofErr w:type="gramEnd"/>
+      <w:r>
+        <w:t xml:space="preserve"> =Right(B2,3) </w:t>
+      </w:r>
+    </w:p>
+    <w:p>
+      <w:pPr>
+        <w:pStyle w:val="ListParagraph"/>
+        <w:numPr>
+          <w:ilvl w:val="1"/>
+          <w:numId w:val="1"/>
+        </w:numPr>
+      </w:pPr>
+      <w:r>
+        <w:t>Length how many characters in a cell. =Len(A2)</w:t>
+      </w:r>
+    </w:p>
+    <w:p>
+      <w:pPr>
+        <w:pStyle w:val="ListParagraph"/>
+        <w:ind w:left="1800"/>
+      </w:pPr>
+    </w:p>
+    <w:p>
+      <w:pPr>
+        <w:pStyle w:val="ListParagraph"/>
+        <w:ind w:left="1800"/>
+      </w:pPr>
+      <w:r>
+        <w:t xml:space="preserve">Nested formula- </w:t>
+      </w:r>
+      <w:r>
+        <w:t>=left(d</w:t>
+      </w:r>
+      <w:proofErr w:type="gramStart"/>
+      <w:r>
+        <w:t>2,len</w:t>
+      </w:r>
+      <w:proofErr w:type="gramEnd"/>
+      <w:r>
+        <w:t xml:space="preserve">(d2)-2)   -will not work for </w:t>
+      </w:r>
+      <w:proofErr w:type="spellStart"/>
+      <w:r>
+        <w:t>non integers</w:t>
+      </w:r>
+      <w:proofErr w:type="spellEnd"/>
+      <w:r>
+        <w:t xml:space="preserve">. </w:t>
+      </w:r>
+    </w:p>
+    <w:p/>
+    <w:p>
+      <w:r>
+        <w:t>Date formulas:</w:t>
+      </w:r>
+    </w:p>
+    <w:p>
+      <w:r>
+        <w:tab/>
+        <w:t>-Today-Today ()</w:t>
+      </w:r>
+    </w:p>
+    <w:p>
+      <w:r>
+        <w:tab/>
+        <w:t>-Count down- =</w:t>
+      </w:r>
+      <w:r>
+        <w:t>B2-C2</w:t>
+      </w:r>
+    </w:p>
+    <w:p>
+      <w:r>
+        <w:tab/>
+        <w:t>-Weekday- =Weekday(B2)</w:t>
+      </w:r>
+    </w:p>
+    <w:p>
+      <w:r>
+        <w:tab/>
+        <w:t>-</w:t>
+      </w:r>
+      <w:r>
+        <w:t xml:space="preserve">Weekday </w:t>
+      </w:r>
+      <w:proofErr w:type="spellStart"/>
+      <w:r>
+        <w:t>Vlook</w:t>
+      </w:r>
+      <w:proofErr w:type="spellEnd"/>
+      <w:r>
+        <w:t xml:space="preserve"> up (with a reference data) </w:t>
+      </w:r>
+    </w:p>
+    <w:p>
+      <w:r>
+        <w:tab/>
+        <w:t>-Weekday Nest If- can put multi If statements</w:t>
+      </w:r>
+      <w:r>
+        <w:t xml:space="preserve">. </w:t>
+      </w:r>
+      <w:proofErr w:type="spellStart"/>
+      <w:r>
+        <w:t>SMTWTrFS</w:t>
+      </w:r>
+      <w:proofErr w:type="spellEnd"/>
+      <w:r>
+        <w:t xml:space="preserve"> </w:t>
+      </w:r>
+      <w:proofErr w:type="spellStart"/>
+      <w:r>
+        <w:t>ect</w:t>
+      </w:r>
+      <w:proofErr w:type="spellEnd"/>
+      <w:r>
+        <w:t>:</w:t>
+      </w:r>
+    </w:p>
+    <w:p>
+      <w:r>
+        <w:t>=IF(E2=1,"Sunday",IF(E2=2,"Monday",IF(E2=3,"Tuesday",IF(E2=4,"Wednesday",IF(E2=5,"Thursday",IF(E2=6,"Friday",IF(E2=7,"Saturday")))))))</w:t>
+      </w:r>
+    </w:p>
+    <w:p>
+      <w:r>
+        <w:tab/>
       </w:r>
     </w:p>
     <w:sectPr>
@@ -1082,7 +1273,7 @@
         <w:rFonts w:ascii="Calibri" w:eastAsiaTheme="minorHAnsi" w:hAnsi="Calibri" w:cs="Calibri" w:hint="default"/>
       </w:rPr>
     </w:lvl>
-    <w:lvl w:ilvl="1" w:tplc="04090003" w:tentative="1">
+    <w:lvl w:ilvl="1" w:tplc="04090003">
       <w:start w:val="1"/>
       <w:numFmt w:val="bullet"/>
       <w:lvlText w:val="o"/>

</xml_diff>

<commit_message>
added Practice problems and updated lecture
</commit_message>
<xml_diff>
--- a/Excel/Excel  Notes.docx
+++ b/Excel/Excel  Notes.docx
@@ -754,6 +754,21 @@
         <w:t>)</w:t>
       </w:r>
     </w:p>
+    <w:p>
+      <w:pPr>
+        <w:pStyle w:val="ListParagraph"/>
+        <w:ind w:left="1080"/>
+      </w:pPr>
+    </w:p>
+    <w:p>
+      <w:pPr>
+        <w:pStyle w:val="ListParagraph"/>
+        <w:ind w:left="1080"/>
+      </w:pPr>
+      <w:r>
+        <w:t>-Can do multiple- lock column, lock array, and position and carry it over</w:t>
+      </w:r>
+    </w:p>
     <w:p/>
     <w:p>
       <w:r>
@@ -823,11 +838,7 @@
     <w:p/>
     <w:p>
       <w:r>
-        <w:lastRenderedPageBreak/>
-        <w:t xml:space="preserve">Concatenate: </w:t>
-      </w:r>
-      <w:r>
-        <w:t xml:space="preserve">Bringing in info from 2 </w:t>
+        <w:t xml:space="preserve">Concatenate: Bringing in info from 2 </w:t>
       </w:r>
       <w:proofErr w:type="spellStart"/>
       <w:r>
@@ -843,10 +854,7 @@
         <w:ind w:firstLine="720"/>
       </w:pPr>
       <w:r>
-        <w:t>Text data</w:t>
-      </w:r>
-      <w:r>
-        <w:t xml:space="preserve">-=C1&amp; </w:t>
+        <w:t xml:space="preserve">Text data-=C1&amp; </w:t>
       </w:r>
       <w:proofErr w:type="gramStart"/>
       <w:r>
@@ -854,13 +862,7 @@
       </w:r>
       <w:proofErr w:type="gramEnd"/>
       <w:r>
-        <w:t>&amp;</w:t>
-      </w:r>
-      <w:r>
-        <w:t>C2</w:t>
-      </w:r>
-      <w:r>
-        <w:t>&amp; “ “</w:t>
+        <w:t>&amp;C2&amp; “ “</w:t>
       </w:r>
     </w:p>
     <w:p>
@@ -1018,6 +1020,145 @@
     <w:p>
       <w:r>
         <w:tab/>
+      </w:r>
+    </w:p>
+    <w:p>
+      <w:r>
+        <w:t xml:space="preserve">Shortcut </w:t>
+      </w:r>
+      <w:proofErr w:type="spellStart"/>
+      <w:r>
+        <w:t>crt</w:t>
+      </w:r>
+      <w:proofErr w:type="spellEnd"/>
+      <w:r>
+        <w:t xml:space="preserve"> up and </w:t>
+      </w:r>
+      <w:proofErr w:type="spellStart"/>
+      <w:r>
+        <w:t>crt</w:t>
+      </w:r>
+      <w:proofErr w:type="spellEnd"/>
+      <w:r>
+        <w:t xml:space="preserve"> down</w:t>
+      </w:r>
+    </w:p>
+    <w:p/>
+    <w:p/>
+    <w:p>
+      <w:r>
+        <w:t xml:space="preserve">Getting </w:t>
+      </w:r>
+      <w:proofErr w:type="spellStart"/>
+      <w:r>
+        <w:t>ride</w:t>
+      </w:r>
+      <w:proofErr w:type="spellEnd"/>
+      <w:r>
+        <w:t xml:space="preserve"> of Blank rows. High light </w:t>
+      </w:r>
+      <w:proofErr w:type="spellStart"/>
+      <w:r>
+        <w:t>coloum</w:t>
+      </w:r>
+      <w:proofErr w:type="spellEnd"/>
+      <w:r>
+        <w:t xml:space="preserve">, </w:t>
+      </w:r>
+      <w:proofErr w:type="spellStart"/>
+      <w:r>
+        <w:t>Crt</w:t>
+      </w:r>
+      <w:proofErr w:type="spellEnd"/>
+      <w:r>
+        <w:t xml:space="preserve"> G special, blank, right clink </w:t>
+      </w:r>
+      <w:proofErr w:type="spellStart"/>
+      <w:r>
+        <w:t>onone</w:t>
+      </w:r>
+      <w:proofErr w:type="spellEnd"/>
+      <w:r>
+        <w:t xml:space="preserve"> and delete</w:t>
+      </w:r>
+    </w:p>
+    <w:p/>
+    <w:p>
+      <w:proofErr w:type="spellStart"/>
+      <w:r>
+        <w:t>Aggrate</w:t>
+      </w:r>
+      <w:proofErr w:type="spellEnd"/>
+      <w:r>
+        <w:t xml:space="preserve"> Ifs </w:t>
+      </w:r>
+    </w:p>
+    <w:p>
+      <w:r>
+        <w:tab/>
+        <w:t>-</w:t>
+      </w:r>
+      <w:proofErr w:type="spellStart"/>
+      <w:proofErr w:type="gramStart"/>
+      <w:r>
+        <w:t>SumIF</w:t>
+      </w:r>
+      <w:proofErr w:type="spellEnd"/>
+      <w:r>
+        <w:t>( -</w:t>
+      </w:r>
+      <w:proofErr w:type="gramEnd"/>
+      <w:r>
+        <w:t xml:space="preserve">Range where do you </w:t>
+      </w:r>
+      <w:proofErr w:type="spellStart"/>
+      <w:r>
+        <w:t>wanna</w:t>
+      </w:r>
+      <w:proofErr w:type="spellEnd"/>
+      <w:r>
+        <w:t xml:space="preserve"> look at, </w:t>
+      </w:r>
+      <w:proofErr w:type="spellStart"/>
+      <w:r>
+        <w:t>carteria</w:t>
+      </w:r>
+      <w:proofErr w:type="spellEnd"/>
+      <w:r>
+        <w:t xml:space="preserve">- what you want it to be based </w:t>
+      </w:r>
+      <w:proofErr w:type="spellStart"/>
+      <w:r>
+        <w:t>of</w:t>
+      </w:r>
+      <w:proofErr w:type="spellEnd"/>
+      <w:r>
+        <w:t xml:space="preserve">, </w:t>
+      </w:r>
+      <w:proofErr w:type="spellStart"/>
+      <w:r>
+        <w:t>Sum_Range</w:t>
+      </w:r>
+      <w:proofErr w:type="spellEnd"/>
+      <w:r>
+        <w:t>-what you want to aggregate</w:t>
+      </w:r>
+    </w:p>
+    <w:p>
+      <w:r>
+        <w:tab/>
+        <w:t>-</w:t>
+      </w:r>
+      <w:proofErr w:type="spellStart"/>
+      <w:r>
+        <w:t>CountIF</w:t>
+      </w:r>
+      <w:proofErr w:type="spellEnd"/>
+    </w:p>
+    <w:p>
+      <w:r>
+        <w:tab/>
+        <w:t>-AVEGRAGEIF</w:t>
       </w:r>
     </w:p>
     <w:sectPr>

</xml_diff>

<commit_message>
More lecturesa and assignments added
</commit_message>
<xml_diff>
--- a/Excel/Excel  Notes.docx
+++ b/Excel/Excel  Notes.docx
@@ -8,23 +8,13 @@
       </w:r>
     </w:p>
     <w:p>
-      <w:proofErr w:type="spellStart"/>
-      <w:r>
-        <w:t>Crt</w:t>
-      </w:r>
-      <w:proofErr w:type="spellEnd"/>
-      <w:r>
-        <w:t xml:space="preserve"> + Home- first cell</w:t>
-      </w:r>
-    </w:p>
-    <w:p>
-      <w:proofErr w:type="spellStart"/>
-      <w:r>
-        <w:t>Crt</w:t>
-      </w:r>
-      <w:proofErr w:type="spellEnd"/>
-      <w:r>
-        <w:t>+ end – end cell</w:t>
+      <w:r>
+        <w:t>Crt + Home- first cell</w:t>
+      </w:r>
+    </w:p>
+    <w:p>
+      <w:r>
+        <w:t>Crt+ end – end cell</w:t>
       </w:r>
     </w:p>
     <w:p/>
@@ -56,15 +46,7 @@
     </w:p>
     <w:p>
       <w:r>
-        <w:t>=SUM(</w:t>
-      </w:r>
-      <w:proofErr w:type="gramStart"/>
-      <w:r>
-        <w:t>A:A</w:t>
-      </w:r>
-      <w:proofErr w:type="gramEnd"/>
-      <w:r>
-        <w:t>)</w:t>
+        <w:t>=SUM(A:A)</w:t>
       </w:r>
     </w:p>
     <w:p>
@@ -74,15 +56,7 @@
     </w:p>
     <w:p>
       <w:r>
-        <w:t>=</w:t>
-      </w:r>
-      <w:proofErr w:type="gramStart"/>
-      <w:r>
-        <w:t>SUM(</w:t>
-      </w:r>
-      <w:proofErr w:type="gramEnd"/>
-      <w:r>
-        <w:t>A1:A9)</w:t>
+        <w:t>=SUM(A1:A9)</w:t>
       </w:r>
     </w:p>
     <w:p/>
@@ -93,18 +67,10 @@
     </w:p>
     <w:p>
       <w:r>
-        <w:t xml:space="preserve">-Gen, number, </w:t>
-      </w:r>
-      <w:proofErr w:type="gramStart"/>
-      <w:r>
-        <w:t>txt</w:t>
-      </w:r>
-      <w:r>
-        <w:t>(</w:t>
-      </w:r>
-      <w:proofErr w:type="gramEnd"/>
-      <w:r>
-        <w:t>letters and unique ids that are numbers)</w:t>
+        <w:t>-Gen, number, txt</w:t>
+      </w:r>
+      <w:r>
+        <w:t>(letters and unique ids that are numbers)</w:t>
       </w:r>
       <w:r>
         <w:t>, date, percentage, accounting, currency</w:t>
@@ -151,15 +117,7 @@
         <w:ind w:firstLine="720"/>
       </w:pPr>
       <w:r>
-        <w:t>Lock- $</w:t>
-      </w:r>
-      <w:proofErr w:type="spellStart"/>
-      <w:r>
-        <w:t>X$cellnumber</w:t>
-      </w:r>
-      <w:proofErr w:type="spellEnd"/>
-      <w:r>
-        <w:t>: $H$2- can do this with different sheets.</w:t>
+        <w:t>Lock- $X$cellnumber: $H$2- can do this with different sheets.</w:t>
       </w:r>
     </w:p>
     <w:p>
@@ -177,29 +135,13 @@
     <w:p/>
     <w:p>
       <w:r>
-        <w:t xml:space="preserve">Filter: </w:t>
-      </w:r>
-      <w:proofErr w:type="spellStart"/>
-      <w:r>
-        <w:t>crt</w:t>
-      </w:r>
-      <w:proofErr w:type="spellEnd"/>
-      <w:r>
-        <w:t xml:space="preserve"> shift L</w:t>
-      </w:r>
-    </w:p>
-    <w:p>
-      <w:r>
-        <w:tab/>
-        <w:t xml:space="preserve">-make sure the first row (all </w:t>
-      </w:r>
-      <w:proofErr w:type="gramStart"/>
-      <w:r>
-        <w:t>columns)  is</w:t>
-      </w:r>
-      <w:proofErr w:type="gramEnd"/>
-      <w:r>
-        <w:t xml:space="preserve"> selected. </w:t>
+        <w:t>Filter: crt shift L</w:t>
+      </w:r>
+    </w:p>
+    <w:p>
+      <w:r>
+        <w:tab/>
+        <w:t xml:space="preserve">-make sure the first row (all columns)  is selected. </w:t>
       </w:r>
     </w:p>
     <w:p>
@@ -212,15 +154,7 @@
     <w:p>
       <w:r>
         <w:lastRenderedPageBreak/>
-        <w:t xml:space="preserve">CSV- Comma </w:t>
-      </w:r>
-      <w:proofErr w:type="spellStart"/>
-      <w:r>
-        <w:t>sep</w:t>
-      </w:r>
-      <w:proofErr w:type="spellEnd"/>
-      <w:r>
-        <w:t xml:space="preserve"> values</w:t>
+        <w:t>CSV- Comma sep values</w:t>
       </w:r>
       <w:r>
         <w:t>- Data</w:t>
@@ -229,29 +163,13 @@
     <w:p>
       <w:r>
         <w:tab/>
-        <w:t xml:space="preserve">-data separated by other stuff </w:t>
-      </w:r>
-      <w:proofErr w:type="gramStart"/>
-      <w:r>
-        <w:t>like ,</w:t>
-      </w:r>
-      <w:proofErr w:type="gramEnd"/>
-      <w:r>
-        <w:t xml:space="preserve"> </w:t>
-      </w:r>
-    </w:p>
-    <w:p>
-      <w:r>
-        <w:tab/>
-        <w:t xml:space="preserve">-high light column, data dab, txt to column, Delimited, tell is what its </w:t>
-      </w:r>
-      <w:proofErr w:type="spellStart"/>
-      <w:r>
-        <w:t>sep</w:t>
-      </w:r>
-      <w:proofErr w:type="spellEnd"/>
-      <w:r>
-        <w:t xml:space="preserve"> by, check example, finish. </w:t>
+        <w:t xml:space="preserve">-data separated by other stuff like , </w:t>
+      </w:r>
+    </w:p>
+    <w:p>
+      <w:r>
+        <w:tab/>
+        <w:t xml:space="preserve">-high light column, data dab, txt to column, Delimited, tell is what its sep by, check example, finish. </w:t>
       </w:r>
     </w:p>
     <w:p/>
@@ -269,13 +187,8 @@
     <w:p/>
     <w:p>
       <w:r>
-        <w:t>Conditional formatting</w:t>
-      </w:r>
-      <w:proofErr w:type="gramStart"/>
-      <w:r>
-        <w:t>-  Home</w:t>
-      </w:r>
-      <w:proofErr w:type="gramEnd"/>
+        <w:t>Conditional formatting-  Home</w:t>
+      </w:r>
     </w:p>
     <w:p>
       <w:pPr>
@@ -304,15 +217,7 @@
         </w:numPr>
       </w:pPr>
       <w:r>
-        <w:t>Highlight column, home, Find and replace (</w:t>
-      </w:r>
-      <w:proofErr w:type="spellStart"/>
-      <w:r>
-        <w:t>Crt</w:t>
-      </w:r>
-      <w:proofErr w:type="spellEnd"/>
-      <w:r>
-        <w:t xml:space="preserve"> F), Replace, add change. </w:t>
+        <w:t xml:space="preserve">Highlight column, home, Find and replace (Crt F), Replace, add change. </w:t>
       </w:r>
     </w:p>
     <w:p>
@@ -331,15 +236,7 @@
     </w:p>
     <w:p>
       <w:r>
-        <w:t xml:space="preserve">Insert chart- highlight data, insert, pick chart, add </w:t>
-      </w:r>
-      <w:proofErr w:type="spellStart"/>
-      <w:r>
-        <w:t>labes</w:t>
-      </w:r>
-      <w:proofErr w:type="spellEnd"/>
-      <w:r>
-        <w:t xml:space="preserve"> etc. </w:t>
+        <w:t xml:space="preserve">Insert chart- highlight data, insert, pick chart, add labes etc. </w:t>
       </w:r>
     </w:p>
     <w:p>
@@ -356,26 +253,13 @@
     <w:p>
       <w:r>
         <w:tab/>
-        <w:t xml:space="preserve">-side panel will change </w:t>
-      </w:r>
-      <w:proofErr w:type="gramStart"/>
-      <w:r>
-        <w:t>format,</w:t>
-      </w:r>
-      <w:proofErr w:type="gramEnd"/>
-      <w:r>
-        <w:t xml:space="preserve"> axis etc. basically click on elements you want to change and use side bar or right click. </w:t>
-      </w:r>
-    </w:p>
-    <w:p>
-      <w:r>
-        <w:t>Adding series- (more column data)- click on chart and expand the highlighted area on table</w:t>
-      </w:r>
-      <w:proofErr w:type="gramStart"/>
-      <w:r>
-        <w:t xml:space="preserve">.  </w:t>
-      </w:r>
-      <w:proofErr w:type="gramEnd"/>
+        <w:t xml:space="preserve">-side panel will change format, axis etc. basically click on elements you want to change and use side bar or right click. </w:t>
+      </w:r>
+    </w:p>
+    <w:p>
+      <w:r>
+        <w:t xml:space="preserve">Adding series- (more column data)- click on chart and expand the highlighted area on table.  </w:t>
+      </w:r>
     </w:p>
     <w:p>
       <w:r>
@@ -393,21 +277,8 @@
     </w:p>
     <w:p/>
     <w:p>
-      <w:proofErr w:type="spellStart"/>
-      <w:r>
-        <w:t>pi</w:t>
-      </w:r>
-      <w:proofErr w:type="spellEnd"/>
-      <w:r>
-        <w:t xml:space="preserve"> chart – select data and select </w:t>
-      </w:r>
-      <w:proofErr w:type="spellStart"/>
-      <w:r>
-        <w:t>pi</w:t>
-      </w:r>
-      <w:proofErr w:type="spellEnd"/>
-      <w:r>
-        <w:t xml:space="preserve"> chart -format with format tab chart vs spec point</w:t>
+      <w:r>
+        <w:t>pi chart – select data and select pi chart -format with format tab chart vs spec point</w:t>
       </w:r>
     </w:p>
     <w:p>
@@ -442,15 +313,7 @@
       </w:r>
       <w:r>
         <w:tab/>
-        <w:t xml:space="preserve">- after </w:t>
-      </w:r>
-      <w:proofErr w:type="spellStart"/>
-      <w:r>
-        <w:t>moding</w:t>
-      </w:r>
-      <w:proofErr w:type="spellEnd"/>
-      <w:r>
-        <w:t xml:space="preserve">, save as workbook </w:t>
+        <w:t xml:space="preserve">- after moding, save as workbook </w:t>
       </w:r>
     </w:p>
     <w:p/>
@@ -602,27 +465,7 @@
           <w:sz w:val="23"/>
           <w:szCs w:val="23"/>
         </w:rPr>
-        <w:t xml:space="preserve">1 Combination Chart </w:t>
-      </w:r>
-      <w:proofErr w:type="gramStart"/>
-      <w:r>
-        <w:rPr>
-          <w:rFonts w:ascii="Arial" w:eastAsia="Times New Roman" w:hAnsi="Arial" w:cs="Arial"/>
-          <w:color w:val="1D1C1D"/>
-          <w:sz w:val="23"/>
-          <w:szCs w:val="23"/>
-        </w:rPr>
-        <w:t>( Bar</w:t>
-      </w:r>
-      <w:proofErr w:type="gramEnd"/>
-      <w:r>
-        <w:rPr>
-          <w:rFonts w:ascii="Arial" w:eastAsia="Times New Roman" w:hAnsi="Arial" w:cs="Arial"/>
-          <w:color w:val="1D1C1D"/>
-          <w:sz w:val="23"/>
-          <w:szCs w:val="23"/>
-        </w:rPr>
-        <w:t xml:space="preserve"> / Line etc..)</w:t>
+        <w:t>1 Combination Chart ( Bar / Line etc..)</w:t>
       </w:r>
     </w:p>
     <w:p/>
@@ -633,59 +476,20 @@
       </w:r>
     </w:p>
     <w:p>
-      <w:proofErr w:type="spellStart"/>
-      <w:r>
-        <w:t>VLook</w:t>
-      </w:r>
-      <w:proofErr w:type="spellEnd"/>
-      <w:r>
-        <w:t xml:space="preserve"> up- look up a specific value in a row via the first column </w:t>
-      </w:r>
-    </w:p>
-    <w:p>
-      <w:r>
-        <w:tab/>
-        <w:t>=</w:t>
-      </w:r>
-      <w:proofErr w:type="spellStart"/>
-      <w:proofErr w:type="gramStart"/>
-      <w:r>
-        <w:t>Vlookup</w:t>
-      </w:r>
-      <w:proofErr w:type="spellEnd"/>
-      <w:r>
-        <w:t>(</w:t>
-      </w:r>
-      <w:proofErr w:type="spellStart"/>
-      <w:proofErr w:type="gramEnd"/>
-      <w:r>
-        <w:t>lookupvalue,table</w:t>
-      </w:r>
-      <w:proofErr w:type="spellEnd"/>
-      <w:r>
-        <w:t xml:space="preserve"> array</w:t>
-      </w:r>
-      <w:r>
-        <w:t>(</w:t>
-      </w:r>
-      <w:proofErr w:type="spellStart"/>
-      <w:r>
-        <w:t>alwayslocked</w:t>
-      </w:r>
-      <w:proofErr w:type="spellEnd"/>
-      <w:r>
-        <w:t>)</w:t>
-      </w:r>
-      <w:r>
-        <w:t xml:space="preserve">, </w:t>
-      </w:r>
-      <w:proofErr w:type="spellStart"/>
-      <w:r>
-        <w:t>colmindex</w:t>
-      </w:r>
-      <w:proofErr w:type="spellEnd"/>
-      <w:r>
-        <w:t xml:space="preserve"> number, (range look up)</w:t>
+      <w:r>
+        <w:t xml:space="preserve">VLook up- look up a specific value in a row via the first column </w:t>
+      </w:r>
+    </w:p>
+    <w:p>
+      <w:r>
+        <w:tab/>
+        <w:t>=Vlookup(lookupvalue,table array</w:t>
+      </w:r>
+      <w:r>
+        <w:t>(alwayslocked)</w:t>
+      </w:r>
+      <w:r>
+        <w:t>, colmindex number, (range look up)</w:t>
       </w:r>
     </w:p>
     <w:p>
@@ -721,25 +525,7 @@
         <w:ind w:left="1080"/>
       </w:pPr>
       <w:r>
-        <w:t>=</w:t>
-      </w:r>
-      <w:proofErr w:type="spellStart"/>
-      <w:proofErr w:type="gramStart"/>
-      <w:r>
-        <w:t>Vlookup</w:t>
-      </w:r>
-      <w:proofErr w:type="spellEnd"/>
-      <w:r>
-        <w:t>(</w:t>
-      </w:r>
-      <w:proofErr w:type="spellStart"/>
-      <w:proofErr w:type="gramEnd"/>
-      <w:r>
-        <w:t>ColoumA</w:t>
-      </w:r>
-      <w:proofErr w:type="spellEnd"/>
-      <w:r>
-        <w:t>,*highlight chart</w:t>
+        <w:t>=Vlookup(ColoumA,*highlight chart</w:t>
       </w:r>
       <w:r>
         <w:t xml:space="preserve"> and lock</w:t>
@@ -787,15 +573,7 @@
       </w:r>
       <w:r>
         <w:tab/>
-        <w:t>=</w:t>
-      </w:r>
-      <w:proofErr w:type="gramStart"/>
-      <w:r>
-        <w:t>IF(</w:t>
-      </w:r>
-      <w:proofErr w:type="gramEnd"/>
-      <w:r>
-        <w:t>cell &gt;number, “pass”, “Fail”)</w:t>
+        <w:t>=IF(cell &gt;number, “pass”, “Fail”)</w:t>
       </w:r>
     </w:p>
     <w:p/>
@@ -819,34 +597,21 @@
         <w:t>-Highlight table, insert, pivot table, and use the side panel to create</w:t>
       </w:r>
       <w:r>
-        <w:t xml:space="preserve"> </w:t>
-      </w:r>
-      <w:proofErr w:type="gramStart"/>
-      <w:r>
-        <w:t>PT</w:t>
+        <w:t xml:space="preserve"> PT</w:t>
       </w:r>
       <w:r>
         <w:t>;</w:t>
       </w:r>
-      <w:proofErr w:type="gramEnd"/>
-    </w:p>
-    <w:p/>
-    <w:p/>
-    <w:p/>
-    <w:p/>
-    <w:p/>
-    <w:p/>
-    <w:p>
-      <w:r>
-        <w:t xml:space="preserve">Concatenate: Bringing in info from 2 </w:t>
-      </w:r>
-      <w:proofErr w:type="spellStart"/>
-      <w:r>
-        <w:t>dif</w:t>
-      </w:r>
-      <w:proofErr w:type="spellEnd"/>
-      <w:r>
-        <w:t xml:space="preserve"> cells</w:t>
+    </w:p>
+    <w:p/>
+    <w:p/>
+    <w:p/>
+    <w:p/>
+    <w:p/>
+    <w:p/>
+    <w:p>
+      <w:r>
+        <w:t>Concatenate: Bringing in info from 2 dif cells</w:t>
       </w:r>
     </w:p>
     <w:p>
@@ -854,15 +619,7 @@
         <w:ind w:firstLine="720"/>
       </w:pPr>
       <w:r>
-        <w:t xml:space="preserve">Text data-=C1&amp; </w:t>
-      </w:r>
-      <w:proofErr w:type="gramStart"/>
-      <w:r>
-        <w:t>“ “</w:t>
-      </w:r>
-      <w:proofErr w:type="gramEnd"/>
-      <w:r>
-        <w:t>&amp;C2&amp; “ “</w:t>
+        <w:t>Text data-=C1&amp; “ “&amp;C2&amp; “ “</w:t>
       </w:r>
     </w:p>
     <w:p>
@@ -886,15 +643,7 @@
         </w:numPr>
       </w:pPr>
       <w:r>
-        <w:t xml:space="preserve">Right, </w:t>
-      </w:r>
-      <w:proofErr w:type="gramStart"/>
-      <w:r>
-        <w:t>Left,-</w:t>
-      </w:r>
-      <w:proofErr w:type="gramEnd"/>
-      <w:r>
-        <w:t xml:space="preserve"> =Right(B2,3) </w:t>
+        <w:t xml:space="preserve">Right, Left,- =Right(B2,3) </w:t>
       </w:r>
     </w:p>
     <w:p>
@@ -924,23 +673,7 @@
         <w:t xml:space="preserve">Nested formula- </w:t>
       </w:r>
       <w:r>
-        <w:t>=left(d</w:t>
-      </w:r>
-      <w:proofErr w:type="gramStart"/>
-      <w:r>
-        <w:t>2,len</w:t>
-      </w:r>
-      <w:proofErr w:type="gramEnd"/>
-      <w:r>
-        <w:t xml:space="preserve">(d2)-2)   -will not work for </w:t>
-      </w:r>
-      <w:proofErr w:type="spellStart"/>
-      <w:r>
-        <w:t>non integers</w:t>
-      </w:r>
-      <w:proofErr w:type="spellEnd"/>
-      <w:r>
-        <w:t xml:space="preserve">. </w:t>
+        <w:t xml:space="preserve">=left(d2,len(d2)-2)   -will not work for non integers. </w:t>
       </w:r>
     </w:p>
     <w:p/>
@@ -976,15 +709,7 @@
         <w:t>-</w:t>
       </w:r>
       <w:r>
-        <w:t xml:space="preserve">Weekday </w:t>
-      </w:r>
-      <w:proofErr w:type="spellStart"/>
-      <w:r>
-        <w:t>Vlook</w:t>
-      </w:r>
-      <w:proofErr w:type="spellEnd"/>
-      <w:r>
-        <w:t xml:space="preserve"> up (with a reference data) </w:t>
+        <w:t xml:space="preserve">Weekday Vlook up (with a reference data) </w:t>
       </w:r>
     </w:p>
     <w:p>
@@ -993,21 +718,8 @@
         <w:t>-Weekday Nest If- can put multi If statements</w:t>
       </w:r>
       <w:r>
-        <w:t xml:space="preserve">. </w:t>
-      </w:r>
-      <w:proofErr w:type="spellStart"/>
-      <w:r>
-        <w:t>SMTWTrFS</w:t>
-      </w:r>
-      <w:proofErr w:type="spellEnd"/>
-      <w:r>
-        <w:t xml:space="preserve"> </w:t>
-      </w:r>
-      <w:proofErr w:type="spellStart"/>
-      <w:r>
-        <w:t>ect</w:t>
-      </w:r>
-      <w:proofErr w:type="spellEnd"/>
+        <w:t>. SMTWTrFS ect</w:t>
+      </w:r>
       <w:r>
         <w:t>:</w:t>
       </w:r>
@@ -1024,136 +736,39 @@
     </w:p>
     <w:p>
       <w:r>
-        <w:t xml:space="preserve">Shortcut </w:t>
-      </w:r>
-      <w:proofErr w:type="spellStart"/>
-      <w:r>
-        <w:t>crt</w:t>
-      </w:r>
-      <w:proofErr w:type="spellEnd"/>
-      <w:r>
-        <w:t xml:space="preserve"> up and </w:t>
-      </w:r>
-      <w:proofErr w:type="spellStart"/>
-      <w:r>
-        <w:t>crt</w:t>
-      </w:r>
-      <w:proofErr w:type="spellEnd"/>
-      <w:r>
-        <w:t xml:space="preserve"> down</w:t>
-      </w:r>
-    </w:p>
-    <w:p/>
-    <w:p/>
-    <w:p>
-      <w:r>
-        <w:t xml:space="preserve">Getting </w:t>
-      </w:r>
-      <w:proofErr w:type="spellStart"/>
-      <w:r>
-        <w:t>ride</w:t>
-      </w:r>
-      <w:proofErr w:type="spellEnd"/>
-      <w:r>
-        <w:t xml:space="preserve"> of Blank rows. High light </w:t>
-      </w:r>
-      <w:proofErr w:type="spellStart"/>
-      <w:r>
-        <w:t>coloum</w:t>
-      </w:r>
-      <w:proofErr w:type="spellEnd"/>
-      <w:r>
-        <w:t xml:space="preserve">, </w:t>
-      </w:r>
-      <w:proofErr w:type="spellStart"/>
-      <w:r>
-        <w:t>Crt</w:t>
-      </w:r>
-      <w:proofErr w:type="spellEnd"/>
-      <w:r>
-        <w:t xml:space="preserve"> G special, blank, right clink </w:t>
-      </w:r>
-      <w:proofErr w:type="spellStart"/>
-      <w:r>
-        <w:t>onone</w:t>
-      </w:r>
-      <w:proofErr w:type="spellEnd"/>
-      <w:r>
-        <w:t xml:space="preserve"> and delete</w:t>
-      </w:r>
-    </w:p>
-    <w:p/>
-    <w:p>
-      <w:proofErr w:type="spellStart"/>
-      <w:r>
-        <w:t>Aggrate</w:t>
-      </w:r>
-      <w:proofErr w:type="spellEnd"/>
-      <w:r>
-        <w:t xml:space="preserve"> Ifs </w:t>
-      </w:r>
-    </w:p>
-    <w:p>
-      <w:r>
-        <w:tab/>
-        <w:t>-</w:t>
-      </w:r>
-      <w:proofErr w:type="spellStart"/>
-      <w:proofErr w:type="gramStart"/>
-      <w:r>
-        <w:t>SumIF</w:t>
-      </w:r>
-      <w:proofErr w:type="spellEnd"/>
-      <w:r>
-        <w:t>( -</w:t>
-      </w:r>
-      <w:proofErr w:type="gramEnd"/>
-      <w:r>
-        <w:t xml:space="preserve">Range where do you </w:t>
-      </w:r>
-      <w:proofErr w:type="spellStart"/>
-      <w:r>
-        <w:t>wanna</w:t>
-      </w:r>
-      <w:proofErr w:type="spellEnd"/>
-      <w:r>
-        <w:t xml:space="preserve"> look at, </w:t>
-      </w:r>
-      <w:proofErr w:type="spellStart"/>
-      <w:r>
-        <w:t>carteria</w:t>
-      </w:r>
-      <w:proofErr w:type="spellEnd"/>
-      <w:r>
-        <w:t xml:space="preserve">- what you want it to be based </w:t>
-      </w:r>
-      <w:proofErr w:type="spellStart"/>
-      <w:r>
-        <w:t>of</w:t>
-      </w:r>
-      <w:proofErr w:type="spellEnd"/>
-      <w:r>
-        <w:t xml:space="preserve">, </w:t>
-      </w:r>
-      <w:proofErr w:type="spellStart"/>
-      <w:r>
-        <w:t>Sum_Range</w:t>
-      </w:r>
-      <w:proofErr w:type="spellEnd"/>
-      <w:r>
-        <w:t>-what you want to aggregate</w:t>
-      </w:r>
-    </w:p>
-    <w:p>
-      <w:r>
-        <w:tab/>
-        <w:t>-</w:t>
-      </w:r>
-      <w:proofErr w:type="spellStart"/>
-      <w:r>
-        <w:t>CountIF</w:t>
-      </w:r>
-      <w:proofErr w:type="spellEnd"/>
+        <w:t>Shortcut crt up and crt down</w:t>
+      </w:r>
+    </w:p>
+    <w:p/>
+    <w:p/>
+    <w:p>
+      <w:r>
+        <w:t>Getting ride of Blank rows. High light coloum, Crt G special, blank, right clink onone and delete</w:t>
+      </w:r>
+    </w:p>
+    <w:p/>
+    <w:p>
+      <w:r>
+        <w:t xml:space="preserve">Aggrate Ifs </w:t>
+      </w:r>
+      <w:r>
+        <w:t xml:space="preserve">– YOU HAVE A SPECIFIC CRATERIA </w:t>
+      </w:r>
+    </w:p>
+    <w:p>
+      <w:r>
+        <w:tab/>
+        <w:t>-SumIF( -</w:t>
+      </w:r>
+      <w:r>
+        <w:t>Range where do you wanna look at, carteria- what you want it to be based of, Sum_Range-what you want to aggregate</w:t>
+      </w:r>
+    </w:p>
+    <w:p>
+      <w:r>
+        <w:tab/>
+        <w:t>-CountIF</w:t>
+      </w:r>
     </w:p>
     <w:p>
       <w:r>
@@ -1161,6 +776,118 @@
         <w:t>-AVEGRAGEIF</w:t>
       </w:r>
     </w:p>
+    <w:p>
+      <w:r>
+        <w:t xml:space="preserve">Advanced- Make dif rows with labels </w:t>
+      </w:r>
+    </w:p>
+    <w:p>
+      <w:r>
+        <w:tab/>
+        <w:t xml:space="preserve">-=AverageIf(Coloum, cateria, Row) drag down </w:t>
+      </w:r>
+    </w:p>
+    <w:p>
+      <w:r>
+        <w:lastRenderedPageBreak/>
+        <w:t xml:space="preserve">Format Painter. – select Coolum and click format painter from home. </w:t>
+      </w:r>
+    </w:p>
+    <w:p>
+      <w:r>
+        <w:t xml:space="preserve">Merge and center- combing multiple cells to one bigger one. Select cells and merge and center form from home </w:t>
+      </w:r>
+    </w:p>
+    <w:p/>
+    <w:p>
+      <w:r>
+        <w:t>Descriptive stat</w:t>
+      </w:r>
+    </w:p>
+    <w:p>
+      <w:r>
+        <w:t>=Average(</w:t>
+      </w:r>
+    </w:p>
+    <w:p>
+      <w:r>
+        <w:t>=Median</w:t>
+      </w:r>
+    </w:p>
+    <w:p>
+      <w:r>
+        <w:t>=Mode(</w:t>
+      </w:r>
+    </w:p>
+    <w:p>
+      <w:r>
+        <w:t>=Quartile(array,TYPE OF QUART)</w:t>
+      </w:r>
+    </w:p>
+    <w:p>
+      <w:r>
+        <w:t>=stDEV9(</w:t>
+      </w:r>
+    </w:p>
+    <w:p>
+      <w:r>
+        <w:t>=Var(</w:t>
+      </w:r>
+    </w:p>
+    <w:p/>
+    <w:p>
+      <w:r>
+        <w:t>Net present value</w:t>
+      </w:r>
+    </w:p>
+    <w:p>
+      <w:r>
+        <w:t>=NPV(PMT, I, FV)</w:t>
+      </w:r>
+    </w:p>
+    <w:p/>
+    <w:p/>
+    <w:p>
+      <w:r>
+        <w:t>AND &amp; OR Functions</w:t>
+      </w:r>
+    </w:p>
+    <w:p>
+      <w:r>
+        <w:tab/>
+        <w:t>-Multi If functions (nested)</w:t>
+      </w:r>
+    </w:p>
+    <w:p>
+      <w:r>
+        <w:tab/>
+        <w:t>=If(And(F2= “Peanutbutter”, c2&gt;=2),1,0)</w:t>
+      </w:r>
+    </w:p>
+    <w:p/>
+    <w:p>
+      <w:r>
+        <w:t>Trim- text formula – get rid of spaces before and after main txt)</w:t>
+      </w:r>
+    </w:p>
+    <w:p>
+      <w:r>
+        <w:tab/>
+        <w:t>=Trim(</w:t>
+      </w:r>
+    </w:p>
+    <w:p/>
+    <w:p>
+      <w:r>
+        <w:t>Macro Recorder (extra)-  Kind of like a template</w:t>
+      </w:r>
+    </w:p>
+    <w:p>
+      <w:r>
+        <w:t>-File, Options, Cutomize ribbon, Developer, ok. On and off on dev setting.</w:t>
+      </w:r>
+    </w:p>
+    <w:p/>
     <w:sectPr>
       <w:pgSz w:w="12240" w:h="15840"/>
       <w:pgMar w:top="1440" w:right="1440" w:bottom="1440" w:left="1440" w:header="720" w:footer="720" w:gutter="0"/>

</xml_diff>

<commit_message>
Added excel final Instructions and data
</commit_message>
<xml_diff>
--- a/Excel/Excel  Notes.docx
+++ b/Excel/Excel  Notes.docx
@@ -8,13 +8,23 @@
       </w:r>
     </w:p>
     <w:p>
-      <w:r>
-        <w:t>Crt + Home- first cell</w:t>
-      </w:r>
-    </w:p>
-    <w:p>
-      <w:r>
-        <w:t>Crt+ end – end cell</w:t>
+      <w:proofErr w:type="spellStart"/>
+      <w:r>
+        <w:t>Crt</w:t>
+      </w:r>
+      <w:proofErr w:type="spellEnd"/>
+      <w:r>
+        <w:t xml:space="preserve"> + Home- first cell</w:t>
+      </w:r>
+    </w:p>
+    <w:p>
+      <w:proofErr w:type="spellStart"/>
+      <w:r>
+        <w:t>Crt</w:t>
+      </w:r>
+      <w:proofErr w:type="spellEnd"/>
+      <w:r>
+        <w:t>+ end – end cell</w:t>
       </w:r>
     </w:p>
     <w:p/>
@@ -46,7 +56,15 @@
     </w:p>
     <w:p>
       <w:r>
-        <w:t>=SUM(A:A)</w:t>
+        <w:t>=SUM(</w:t>
+      </w:r>
+      <w:proofErr w:type="gramStart"/>
+      <w:r>
+        <w:t>A:A</w:t>
+      </w:r>
+      <w:proofErr w:type="gramEnd"/>
+      <w:r>
+        <w:t>)</w:t>
       </w:r>
     </w:p>
     <w:p>
@@ -56,7 +74,15 @@
     </w:p>
     <w:p>
       <w:r>
-        <w:t>=SUM(A1:A9)</w:t>
+        <w:t>=</w:t>
+      </w:r>
+      <w:proofErr w:type="gramStart"/>
+      <w:r>
+        <w:t>SUM(</w:t>
+      </w:r>
+      <w:proofErr w:type="gramEnd"/>
+      <w:r>
+        <w:t>A1:A9)</w:t>
       </w:r>
     </w:p>
     <w:p/>
@@ -67,10 +93,18 @@
     </w:p>
     <w:p>
       <w:r>
-        <w:t>-Gen, number, txt</w:t>
-      </w:r>
-      <w:r>
-        <w:t>(letters and unique ids that are numbers)</w:t>
+        <w:t xml:space="preserve">-Gen, number, </w:t>
+      </w:r>
+      <w:proofErr w:type="gramStart"/>
+      <w:r>
+        <w:t>txt</w:t>
+      </w:r>
+      <w:r>
+        <w:t>(</w:t>
+      </w:r>
+      <w:proofErr w:type="gramEnd"/>
+      <w:r>
+        <w:t>letters and unique ids that are numbers)</w:t>
       </w:r>
       <w:r>
         <w:t>, date, percentage, accounting, currency</w:t>
@@ -117,7 +151,15 @@
         <w:ind w:firstLine="720"/>
       </w:pPr>
       <w:r>
-        <w:t>Lock- $X$cellnumber: $H$2- can do this with different sheets.</w:t>
+        <w:t>Lock- $</w:t>
+      </w:r>
+      <w:proofErr w:type="spellStart"/>
+      <w:r>
+        <w:t>X$cellnumber</w:t>
+      </w:r>
+      <w:proofErr w:type="spellEnd"/>
+      <w:r>
+        <w:t>: $H$2- can do this with different sheets.</w:t>
       </w:r>
     </w:p>
     <w:p>
@@ -135,13 +177,29 @@
     <w:p/>
     <w:p>
       <w:r>
-        <w:t>Filter: crt shift L</w:t>
-      </w:r>
-    </w:p>
-    <w:p>
-      <w:r>
-        <w:tab/>
-        <w:t xml:space="preserve">-make sure the first row (all columns)  is selected. </w:t>
+        <w:t xml:space="preserve">Filter: </w:t>
+      </w:r>
+      <w:proofErr w:type="spellStart"/>
+      <w:r>
+        <w:t>crt</w:t>
+      </w:r>
+      <w:proofErr w:type="spellEnd"/>
+      <w:r>
+        <w:t xml:space="preserve"> shift L</w:t>
+      </w:r>
+    </w:p>
+    <w:p>
+      <w:r>
+        <w:tab/>
+        <w:t xml:space="preserve">-make sure the first row (all </w:t>
+      </w:r>
+      <w:proofErr w:type="gramStart"/>
+      <w:r>
+        <w:t>columns)  is</w:t>
+      </w:r>
+      <w:proofErr w:type="gramEnd"/>
+      <w:r>
+        <w:t xml:space="preserve"> selected. </w:t>
       </w:r>
     </w:p>
     <w:p>
@@ -154,7 +212,15 @@
     <w:p>
       <w:r>
         <w:lastRenderedPageBreak/>
-        <w:t>CSV- Comma sep values</w:t>
+        <w:t xml:space="preserve">CSV- Comma </w:t>
+      </w:r>
+      <w:proofErr w:type="spellStart"/>
+      <w:r>
+        <w:t>sep</w:t>
+      </w:r>
+      <w:proofErr w:type="spellEnd"/>
+      <w:r>
+        <w:t xml:space="preserve"> values</w:t>
       </w:r>
       <w:r>
         <w:t>- Data</w:t>
@@ -163,13 +229,29 @@
     <w:p>
       <w:r>
         <w:tab/>
-        <w:t xml:space="preserve">-data separated by other stuff like , </w:t>
-      </w:r>
-    </w:p>
-    <w:p>
-      <w:r>
-        <w:tab/>
-        <w:t xml:space="preserve">-high light column, data dab, txt to column, Delimited, tell is what its sep by, check example, finish. </w:t>
+        <w:t xml:space="preserve">-data separated by other stuff </w:t>
+      </w:r>
+      <w:proofErr w:type="gramStart"/>
+      <w:r>
+        <w:t>like ,</w:t>
+      </w:r>
+      <w:proofErr w:type="gramEnd"/>
+      <w:r>
+        <w:t xml:space="preserve"> </w:t>
+      </w:r>
+    </w:p>
+    <w:p>
+      <w:r>
+        <w:tab/>
+        <w:t xml:space="preserve">-high light column, data dab, txt to column, Delimited, tell is what its </w:t>
+      </w:r>
+      <w:proofErr w:type="spellStart"/>
+      <w:r>
+        <w:t>sep</w:t>
+      </w:r>
+      <w:proofErr w:type="spellEnd"/>
+      <w:r>
+        <w:t xml:space="preserve"> by, check example, finish. </w:t>
       </w:r>
     </w:p>
     <w:p/>
@@ -187,8 +269,13 @@
     <w:p/>
     <w:p>
       <w:r>
-        <w:t>Conditional formatting-  Home</w:t>
-      </w:r>
+        <w:t>Conditional formatting</w:t>
+      </w:r>
+      <w:proofErr w:type="gramStart"/>
+      <w:r>
+        <w:t>-  Home</w:t>
+      </w:r>
+      <w:proofErr w:type="gramEnd"/>
     </w:p>
     <w:p>
       <w:pPr>
@@ -217,7 +304,15 @@
         </w:numPr>
       </w:pPr>
       <w:r>
-        <w:t xml:space="preserve">Highlight column, home, Find and replace (Crt F), Replace, add change. </w:t>
+        <w:t>Highlight column, home, Find and replace (</w:t>
+      </w:r>
+      <w:proofErr w:type="spellStart"/>
+      <w:r>
+        <w:t>Crt</w:t>
+      </w:r>
+      <w:proofErr w:type="spellEnd"/>
+      <w:r>
+        <w:t xml:space="preserve"> F), Replace, add change. </w:t>
       </w:r>
     </w:p>
     <w:p>
@@ -236,7 +331,15 @@
     </w:p>
     <w:p>
       <w:r>
-        <w:t xml:space="preserve">Insert chart- highlight data, insert, pick chart, add labes etc. </w:t>
+        <w:t xml:space="preserve">Insert chart- highlight data, insert, pick chart, add </w:t>
+      </w:r>
+      <w:proofErr w:type="spellStart"/>
+      <w:r>
+        <w:t>labes</w:t>
+      </w:r>
+      <w:proofErr w:type="spellEnd"/>
+      <w:r>
+        <w:t xml:space="preserve"> etc. </w:t>
       </w:r>
     </w:p>
     <w:p>
@@ -253,13 +356,26 @@
     <w:p>
       <w:r>
         <w:tab/>
-        <w:t xml:space="preserve">-side panel will change format, axis etc. basically click on elements you want to change and use side bar or right click. </w:t>
-      </w:r>
-    </w:p>
-    <w:p>
-      <w:r>
-        <w:t xml:space="preserve">Adding series- (more column data)- click on chart and expand the highlighted area on table.  </w:t>
-      </w:r>
+        <w:t xml:space="preserve">-side panel will change </w:t>
+      </w:r>
+      <w:proofErr w:type="gramStart"/>
+      <w:r>
+        <w:t>format,</w:t>
+      </w:r>
+      <w:proofErr w:type="gramEnd"/>
+      <w:r>
+        <w:t xml:space="preserve"> axis etc. basically click on elements you want to change and use side bar or right click. </w:t>
+      </w:r>
+    </w:p>
+    <w:p>
+      <w:r>
+        <w:t>Adding series- (more column data)- click on chart and expand the highlighted area on table</w:t>
+      </w:r>
+      <w:proofErr w:type="gramStart"/>
+      <w:r>
+        <w:t xml:space="preserve">.  </w:t>
+      </w:r>
+      <w:proofErr w:type="gramEnd"/>
     </w:p>
     <w:p>
       <w:r>
@@ -277,8 +393,21 @@
     </w:p>
     <w:p/>
     <w:p>
-      <w:r>
-        <w:t>pi chart – select data and select pi chart -format with format tab chart vs spec point</w:t>
+      <w:proofErr w:type="spellStart"/>
+      <w:r>
+        <w:t>pi</w:t>
+      </w:r>
+      <w:proofErr w:type="spellEnd"/>
+      <w:r>
+        <w:t xml:space="preserve"> chart – select data and select </w:t>
+      </w:r>
+      <w:proofErr w:type="spellStart"/>
+      <w:r>
+        <w:t>pi</w:t>
+      </w:r>
+      <w:proofErr w:type="spellEnd"/>
+      <w:r>
+        <w:t xml:space="preserve"> chart -format with format tab chart vs spec point</w:t>
       </w:r>
     </w:p>
     <w:p>
@@ -313,7 +442,15 @@
       </w:r>
       <w:r>
         <w:tab/>
-        <w:t xml:space="preserve">- after moding, save as workbook </w:t>
+        <w:t xml:space="preserve">- after </w:t>
+      </w:r>
+      <w:proofErr w:type="spellStart"/>
+      <w:r>
+        <w:t>moding</w:t>
+      </w:r>
+      <w:proofErr w:type="spellEnd"/>
+      <w:r>
+        <w:t xml:space="preserve">, save as workbook </w:t>
       </w:r>
     </w:p>
     <w:p/>
@@ -465,7 +602,27 @@
           <w:sz w:val="23"/>
           <w:szCs w:val="23"/>
         </w:rPr>
-        <w:t>1 Combination Chart ( Bar / Line etc..)</w:t>
+        <w:t xml:space="preserve">1 Combination Chart </w:t>
+      </w:r>
+      <w:proofErr w:type="gramStart"/>
+      <w:r>
+        <w:rPr>
+          <w:rFonts w:ascii="Arial" w:eastAsia="Times New Roman" w:hAnsi="Arial" w:cs="Arial"/>
+          <w:color w:val="1D1C1D"/>
+          <w:sz w:val="23"/>
+          <w:szCs w:val="23"/>
+        </w:rPr>
+        <w:t>( Bar</w:t>
+      </w:r>
+      <w:proofErr w:type="gramEnd"/>
+      <w:r>
+        <w:rPr>
+          <w:rFonts w:ascii="Arial" w:eastAsia="Times New Roman" w:hAnsi="Arial" w:cs="Arial"/>
+          <w:color w:val="1D1C1D"/>
+          <w:sz w:val="23"/>
+          <w:szCs w:val="23"/>
+        </w:rPr>
+        <w:t xml:space="preserve"> / Line etc..)</w:t>
       </w:r>
     </w:p>
     <w:p/>
@@ -476,20 +633,59 @@
       </w:r>
     </w:p>
     <w:p>
-      <w:r>
-        <w:t xml:space="preserve">VLook up- look up a specific value in a row via the first column </w:t>
-      </w:r>
-    </w:p>
-    <w:p>
-      <w:r>
-        <w:tab/>
-        <w:t>=Vlookup(lookupvalue,table array</w:t>
-      </w:r>
-      <w:r>
-        <w:t>(alwayslocked)</w:t>
-      </w:r>
-      <w:r>
-        <w:t>, colmindex number, (range look up)</w:t>
+      <w:proofErr w:type="spellStart"/>
+      <w:r>
+        <w:t>VLook</w:t>
+      </w:r>
+      <w:proofErr w:type="spellEnd"/>
+      <w:r>
+        <w:t xml:space="preserve"> up- look up a specific value in a row via the first column </w:t>
+      </w:r>
+    </w:p>
+    <w:p>
+      <w:r>
+        <w:tab/>
+        <w:t>=</w:t>
+      </w:r>
+      <w:proofErr w:type="spellStart"/>
+      <w:proofErr w:type="gramStart"/>
+      <w:r>
+        <w:t>Vlookup</w:t>
+      </w:r>
+      <w:proofErr w:type="spellEnd"/>
+      <w:r>
+        <w:t>(</w:t>
+      </w:r>
+      <w:proofErr w:type="spellStart"/>
+      <w:proofErr w:type="gramEnd"/>
+      <w:r>
+        <w:t>lookupvalue,table</w:t>
+      </w:r>
+      <w:proofErr w:type="spellEnd"/>
+      <w:r>
+        <w:t xml:space="preserve"> array</w:t>
+      </w:r>
+      <w:r>
+        <w:t>(</w:t>
+      </w:r>
+      <w:proofErr w:type="spellStart"/>
+      <w:r>
+        <w:t>alwayslocked</w:t>
+      </w:r>
+      <w:proofErr w:type="spellEnd"/>
+      <w:r>
+        <w:t>)</w:t>
+      </w:r>
+      <w:r>
+        <w:t xml:space="preserve">, </w:t>
+      </w:r>
+      <w:proofErr w:type="spellStart"/>
+      <w:r>
+        <w:t>colmindex</w:t>
+      </w:r>
+      <w:proofErr w:type="spellEnd"/>
+      <w:r>
+        <w:t xml:space="preserve"> number, (range look up)</w:t>
       </w:r>
     </w:p>
     <w:p>
@@ -525,7 +721,25 @@
         <w:ind w:left="1080"/>
       </w:pPr>
       <w:r>
-        <w:t>=Vlookup(ColoumA,*highlight chart</w:t>
+        <w:t>=</w:t>
+      </w:r>
+      <w:proofErr w:type="spellStart"/>
+      <w:proofErr w:type="gramStart"/>
+      <w:r>
+        <w:t>Vlookup</w:t>
+      </w:r>
+      <w:proofErr w:type="spellEnd"/>
+      <w:r>
+        <w:t>(</w:t>
+      </w:r>
+      <w:proofErr w:type="spellStart"/>
+      <w:proofErr w:type="gramEnd"/>
+      <w:r>
+        <w:t>ColoumA</w:t>
+      </w:r>
+      <w:proofErr w:type="spellEnd"/>
+      <w:r>
+        <w:t>,*highlight chart</w:t>
       </w:r>
       <w:r>
         <w:t xml:space="preserve"> and lock</w:t>
@@ -573,7 +787,15 @@
       </w:r>
       <w:r>
         <w:tab/>
-        <w:t>=IF(cell &gt;number, “pass”, “Fail”)</w:t>
+        <w:t>=</w:t>
+      </w:r>
+      <w:proofErr w:type="gramStart"/>
+      <w:r>
+        <w:t>IF(</w:t>
+      </w:r>
+      <w:proofErr w:type="gramEnd"/>
+      <w:r>
+        <w:t>cell &gt;number, “pass”, “Fail”)</w:t>
       </w:r>
     </w:p>
     <w:p/>
@@ -597,21 +819,34 @@
         <w:t>-Highlight table, insert, pivot table, and use the side panel to create</w:t>
       </w:r>
       <w:r>
-        <w:t xml:space="preserve"> PT</w:t>
+        <w:t xml:space="preserve"> </w:t>
+      </w:r>
+      <w:proofErr w:type="gramStart"/>
+      <w:r>
+        <w:t>PT</w:t>
       </w:r>
       <w:r>
         <w:t>;</w:t>
       </w:r>
-    </w:p>
-    <w:p/>
-    <w:p/>
-    <w:p/>
-    <w:p/>
-    <w:p/>
-    <w:p/>
-    <w:p>
-      <w:r>
-        <w:t>Concatenate: Bringing in info from 2 dif cells</w:t>
+      <w:proofErr w:type="gramEnd"/>
+    </w:p>
+    <w:p/>
+    <w:p/>
+    <w:p/>
+    <w:p/>
+    <w:p/>
+    <w:p/>
+    <w:p>
+      <w:r>
+        <w:t xml:space="preserve">Concatenate: Bringing in info from 2 </w:t>
+      </w:r>
+      <w:proofErr w:type="spellStart"/>
+      <w:r>
+        <w:t>dif</w:t>
+      </w:r>
+      <w:proofErr w:type="spellEnd"/>
+      <w:r>
+        <w:t xml:space="preserve"> cells</w:t>
       </w:r>
     </w:p>
     <w:p>
@@ -619,7 +854,15 @@
         <w:ind w:firstLine="720"/>
       </w:pPr>
       <w:r>
-        <w:t>Text data-=C1&amp; “ “&amp;C2&amp; “ “</w:t>
+        <w:t xml:space="preserve">Text data-=C1&amp; </w:t>
+      </w:r>
+      <w:proofErr w:type="gramStart"/>
+      <w:r>
+        <w:t>“ “</w:t>
+      </w:r>
+      <w:proofErr w:type="gramEnd"/>
+      <w:r>
+        <w:t>&amp;C2&amp; “ “</w:t>
       </w:r>
     </w:p>
     <w:p>
@@ -643,7 +886,15 @@
         </w:numPr>
       </w:pPr>
       <w:r>
-        <w:t xml:space="preserve">Right, Left,- =Right(B2,3) </w:t>
+        <w:t xml:space="preserve">Right, </w:t>
+      </w:r>
+      <w:proofErr w:type="gramStart"/>
+      <w:r>
+        <w:t>Left,-</w:t>
+      </w:r>
+      <w:proofErr w:type="gramEnd"/>
+      <w:r>
+        <w:t xml:space="preserve"> =Right(B2,3) </w:t>
       </w:r>
     </w:p>
     <w:p>
@@ -673,7 +924,23 @@
         <w:t xml:space="preserve">Nested formula- </w:t>
       </w:r>
       <w:r>
-        <w:t xml:space="preserve">=left(d2,len(d2)-2)   -will not work for non integers. </w:t>
+        <w:t>=left(d</w:t>
+      </w:r>
+      <w:proofErr w:type="gramStart"/>
+      <w:r>
+        <w:t>2,len</w:t>
+      </w:r>
+      <w:proofErr w:type="gramEnd"/>
+      <w:r>
+        <w:t xml:space="preserve">(d2)-2)   -will not work for </w:t>
+      </w:r>
+      <w:proofErr w:type="spellStart"/>
+      <w:r>
+        <w:t>non integers</w:t>
+      </w:r>
+      <w:proofErr w:type="spellEnd"/>
+      <w:r>
+        <w:t xml:space="preserve">. </w:t>
       </w:r>
     </w:p>
     <w:p/>
@@ -709,7 +976,15 @@
         <w:t>-</w:t>
       </w:r>
       <w:r>
-        <w:t xml:space="preserve">Weekday Vlook up (with a reference data) </w:t>
+        <w:t xml:space="preserve">Weekday </w:t>
+      </w:r>
+      <w:proofErr w:type="spellStart"/>
+      <w:r>
+        <w:t>Vlook</w:t>
+      </w:r>
+      <w:proofErr w:type="spellEnd"/>
+      <w:r>
+        <w:t xml:space="preserve"> up (with a reference data) </w:t>
       </w:r>
     </w:p>
     <w:p>
@@ -718,38 +993,112 @@
         <w:t>-Weekday Nest If- can put multi If statements</w:t>
       </w:r>
       <w:r>
-        <w:t>. SMTWTrFS ect</w:t>
-      </w:r>
+        <w:t xml:space="preserve">. </w:t>
+      </w:r>
+      <w:proofErr w:type="spellStart"/>
+      <w:r>
+        <w:t>SMTWTrFS</w:t>
+      </w:r>
+      <w:proofErr w:type="spellEnd"/>
+      <w:r>
+        <w:t xml:space="preserve"> </w:t>
+      </w:r>
+      <w:proofErr w:type="spellStart"/>
+      <w:r>
+        <w:t>ect</w:t>
+      </w:r>
+      <w:proofErr w:type="spellEnd"/>
       <w:r>
         <w:t>:</w:t>
       </w:r>
     </w:p>
     <w:p>
       <w:r>
-        <w:t>=IF(E2=1,"Sunday",IF(E2=2,"Monday",IF(E2=3,"Tuesday",IF(E2=4,"Wednesday",IF(E2=5,"Thursday",IF(E2=6,"Friday",IF(E2=7,"Saturday")))))))</w:t>
-      </w:r>
-    </w:p>
-    <w:p>
-      <w:r>
-        <w:tab/>
-      </w:r>
-    </w:p>
-    <w:p>
-      <w:r>
-        <w:t>Shortcut crt up and crt down</w:t>
-      </w:r>
-    </w:p>
-    <w:p/>
-    <w:p/>
-    <w:p>
-      <w:r>
-        <w:t>Getting ride of Blank rows. High light coloum, Crt G special, blank, right clink onone and delete</w:t>
-      </w:r>
-    </w:p>
-    <w:p/>
-    <w:p>
-      <w:r>
-        <w:t xml:space="preserve">Aggrate Ifs </w:t>
+        <w:t>=IF(E2=1,"Sunday</w:t>
+      </w:r>
+      <w:proofErr w:type="gramStart"/>
+      <w:r>
+        <w:t>",IF</w:t>
+      </w:r>
+      <w:proofErr w:type="gramEnd"/>
+      <w:r>
+        <w:t>(E2=2,"Monday",IF(E2=3,"Tuesday",IF(E2=4,"Wednesday",IF(E2=5,"Thursday",IF(E2=6,"Friday",IF(E2=7,"Saturday")))))))</w:t>
+      </w:r>
+    </w:p>
+    <w:p>
+      <w:r>
+        <w:tab/>
+      </w:r>
+    </w:p>
+    <w:p>
+      <w:r>
+        <w:t xml:space="preserve">Shortcut </w:t>
+      </w:r>
+      <w:proofErr w:type="spellStart"/>
+      <w:r>
+        <w:t>crt</w:t>
+      </w:r>
+      <w:proofErr w:type="spellEnd"/>
+      <w:r>
+        <w:t xml:space="preserve"> up and </w:t>
+      </w:r>
+      <w:proofErr w:type="spellStart"/>
+      <w:r>
+        <w:t>crt</w:t>
+      </w:r>
+      <w:proofErr w:type="spellEnd"/>
+      <w:r>
+        <w:t xml:space="preserve"> down</w:t>
+      </w:r>
+    </w:p>
+    <w:p/>
+    <w:p/>
+    <w:p>
+      <w:r>
+        <w:t xml:space="preserve">Getting </w:t>
+      </w:r>
+      <w:proofErr w:type="spellStart"/>
+      <w:r>
+        <w:t>ride</w:t>
+      </w:r>
+      <w:proofErr w:type="spellEnd"/>
+      <w:r>
+        <w:t xml:space="preserve"> of Blank rows. High light </w:t>
+      </w:r>
+      <w:proofErr w:type="spellStart"/>
+      <w:r>
+        <w:t>coloum</w:t>
+      </w:r>
+      <w:proofErr w:type="spellEnd"/>
+      <w:r>
+        <w:t xml:space="preserve">, </w:t>
+      </w:r>
+      <w:proofErr w:type="spellStart"/>
+      <w:r>
+        <w:t>Crt</w:t>
+      </w:r>
+      <w:proofErr w:type="spellEnd"/>
+      <w:r>
+        <w:t xml:space="preserve"> G special, blank, right clink </w:t>
+      </w:r>
+      <w:proofErr w:type="spellStart"/>
+      <w:r>
+        <w:t>onone</w:t>
+      </w:r>
+      <w:proofErr w:type="spellEnd"/>
+      <w:r>
+        <w:t xml:space="preserve"> and delete</w:t>
+      </w:r>
+    </w:p>
+    <w:p/>
+    <w:p>
+      <w:proofErr w:type="spellStart"/>
+      <w:r>
+        <w:t>Aggrate</w:t>
+      </w:r>
+      <w:proofErr w:type="spellEnd"/>
+      <w:r>
+        <w:t xml:space="preserve"> Ifs </w:t>
       </w:r>
       <w:r>
         <w:t xml:space="preserve">– YOU HAVE A SPECIFIC CRATERIA </w:t>
@@ -758,17 +1107,64 @@
     <w:p>
       <w:r>
         <w:tab/>
-        <w:t>-SumIF( -</w:t>
-      </w:r>
-      <w:r>
-        <w:t>Range where do you wanna look at, carteria- what you want it to be based of, Sum_Range-what you want to aggregate</w:t>
-      </w:r>
-    </w:p>
-    <w:p>
-      <w:r>
-        <w:tab/>
-        <w:t>-CountIF</w:t>
-      </w:r>
+        <w:t>-</w:t>
+      </w:r>
+      <w:proofErr w:type="spellStart"/>
+      <w:proofErr w:type="gramStart"/>
+      <w:r>
+        <w:t>SumIF</w:t>
+      </w:r>
+      <w:proofErr w:type="spellEnd"/>
+      <w:r>
+        <w:t>( -</w:t>
+      </w:r>
+      <w:proofErr w:type="gramEnd"/>
+      <w:r>
+        <w:t xml:space="preserve">Range where do you </w:t>
+      </w:r>
+      <w:proofErr w:type="spellStart"/>
+      <w:r>
+        <w:t>wanna</w:t>
+      </w:r>
+      <w:proofErr w:type="spellEnd"/>
+      <w:r>
+        <w:t xml:space="preserve"> look at, </w:t>
+      </w:r>
+      <w:proofErr w:type="spellStart"/>
+      <w:r>
+        <w:t>carteria</w:t>
+      </w:r>
+      <w:proofErr w:type="spellEnd"/>
+      <w:r>
+        <w:t xml:space="preserve">- what you want it to be based </w:t>
+      </w:r>
+      <w:proofErr w:type="spellStart"/>
+      <w:r>
+        <w:t>of</w:t>
+      </w:r>
+      <w:proofErr w:type="spellEnd"/>
+      <w:r>
+        <w:t xml:space="preserve">, </w:t>
+      </w:r>
+      <w:proofErr w:type="spellStart"/>
+      <w:r>
+        <w:t>Sum_Range</w:t>
+      </w:r>
+      <w:proofErr w:type="spellEnd"/>
+      <w:r>
+        <w:t>-what you want to aggregate</w:t>
+      </w:r>
+    </w:p>
+    <w:p>
+      <w:r>
+        <w:tab/>
+        <w:t>-</w:t>
+      </w:r>
+      <w:proofErr w:type="spellStart"/>
+      <w:r>
+        <w:t>CountIF</w:t>
+      </w:r>
+      <w:proofErr w:type="spellEnd"/>
     </w:p>
     <w:p>
       <w:r>
@@ -778,13 +1174,47 @@
     </w:p>
     <w:p>
       <w:r>
-        <w:t xml:space="preserve">Advanced- Make dif rows with labels </w:t>
-      </w:r>
-    </w:p>
-    <w:p>
-      <w:r>
-        <w:tab/>
-        <w:t xml:space="preserve">-=AverageIf(Coloum, cateria, Row) drag down </w:t>
+        <w:t xml:space="preserve">Advanced- Make </w:t>
+      </w:r>
+      <w:proofErr w:type="spellStart"/>
+      <w:r>
+        <w:t>dif</w:t>
+      </w:r>
+      <w:proofErr w:type="spellEnd"/>
+      <w:r>
+        <w:t xml:space="preserve"> rows with labels </w:t>
+      </w:r>
+    </w:p>
+    <w:p>
+      <w:r>
+        <w:tab/>
+        <w:t>-=</w:t>
+      </w:r>
+      <w:proofErr w:type="spellStart"/>
+      <w:proofErr w:type="gramStart"/>
+      <w:r>
+        <w:t>AverageIf</w:t>
+      </w:r>
+      <w:proofErr w:type="spellEnd"/>
+      <w:r>
+        <w:t>(</w:t>
+      </w:r>
+      <w:proofErr w:type="spellStart"/>
+      <w:proofErr w:type="gramEnd"/>
+      <w:r>
+        <w:t>Coloum</w:t>
+      </w:r>
+      <w:proofErr w:type="spellEnd"/>
+      <w:r>
+        <w:t xml:space="preserve">, </w:t>
+      </w:r>
+      <w:proofErr w:type="spellStart"/>
+      <w:r>
+        <w:t>cateria</w:t>
+      </w:r>
+      <w:proofErr w:type="spellEnd"/>
+      <w:r>
+        <w:t xml:space="preserve">, Row) drag down </w:t>
       </w:r>
     </w:p>
     <w:p>
@@ -806,8 +1236,13 @@
     </w:p>
     <w:p>
       <w:r>
-        <w:t>=Average(</w:t>
-      </w:r>
+        <w:t>=</w:t>
+      </w:r>
+      <w:proofErr w:type="gramStart"/>
+      <w:r>
+        <w:t>Average(</w:t>
+      </w:r>
+      <w:proofErr w:type="gramEnd"/>
     </w:p>
     <w:p>
       <w:r>
@@ -816,12 +1251,30 @@
     </w:p>
     <w:p>
       <w:r>
-        <w:t>=Mode(</w:t>
-      </w:r>
-    </w:p>
-    <w:p>
-      <w:r>
-        <w:t>=Quartile(array,TYPE OF QUART)</w:t>
+        <w:t>=</w:t>
+      </w:r>
+      <w:proofErr w:type="gramStart"/>
+      <w:r>
+        <w:t>Mode(</w:t>
+      </w:r>
+      <w:proofErr w:type="gramEnd"/>
+    </w:p>
+    <w:p>
+      <w:r>
+        <w:t>=</w:t>
+      </w:r>
+      <w:proofErr w:type="gramStart"/>
+      <w:r>
+        <w:t>Quartile(</w:t>
+      </w:r>
+      <w:proofErr w:type="spellStart"/>
+      <w:proofErr w:type="gramEnd"/>
+      <w:r>
+        <w:t>array,TYPE</w:t>
+      </w:r>
+      <w:proofErr w:type="spellEnd"/>
+      <w:r>
+        <w:t xml:space="preserve"> OF QUART)</w:t>
       </w:r>
     </w:p>
     <w:p>
@@ -831,8 +1284,13 @@
     </w:p>
     <w:p>
       <w:r>
-        <w:t>=Var(</w:t>
-      </w:r>
+        <w:t>=</w:t>
+      </w:r>
+      <w:proofErr w:type="gramStart"/>
+      <w:r>
+        <w:t>Var(</w:t>
+      </w:r>
+      <w:proofErr w:type="gramEnd"/>
     </w:p>
     <w:p/>
     <w:p>
@@ -842,7 +1300,15 @@
     </w:p>
     <w:p>
       <w:r>
-        <w:t>=NPV(PMT, I, FV)</w:t>
+        <w:t>=</w:t>
+      </w:r>
+      <w:proofErr w:type="gramStart"/>
+      <w:r>
+        <w:t>NPV(</w:t>
+      </w:r>
+      <w:proofErr w:type="gramEnd"/>
+      <w:r>
+        <w:t>PMT, I, FV)</w:t>
       </w:r>
     </w:p>
     <w:p/>
@@ -861,7 +1327,23 @@
     <w:p>
       <w:r>
         <w:tab/>
-        <w:t>=If(And(F2= “Peanutbutter”, c2&gt;=2),1,0)</w:t>
+        <w:t>=</w:t>
+      </w:r>
+      <w:proofErr w:type="gramStart"/>
+      <w:r>
+        <w:t>If(</w:t>
+      </w:r>
+      <w:proofErr w:type="gramEnd"/>
+      <w:r>
+        <w:t>And(F2= “</w:t>
+      </w:r>
+      <w:proofErr w:type="spellStart"/>
+      <w:r>
+        <w:t>Peanutbutter</w:t>
+      </w:r>
+      <w:proofErr w:type="spellEnd"/>
+      <w:r>
+        <w:t>”, c2&gt;=2),1,0)</w:t>
       </w:r>
     </w:p>
     <w:p/>
@@ -873,21 +1355,139 @@
     <w:p>
       <w:r>
         <w:tab/>
-        <w:t>=Trim(</w:t>
-      </w:r>
-    </w:p>
-    <w:p/>
-    <w:p>
-      <w:r>
-        <w:t>Macro Recorder (extra)-  Kind of like a template</w:t>
-      </w:r>
-    </w:p>
-    <w:p>
-      <w:r>
-        <w:t>-File, Options, Cutomize ribbon, Developer, ok. On and off on dev setting.</w:t>
-      </w:r>
-    </w:p>
-    <w:p/>
+        <w:t>=</w:t>
+      </w:r>
+      <w:proofErr w:type="gramStart"/>
+      <w:r>
+        <w:t>Trim(</w:t>
+      </w:r>
+      <w:proofErr w:type="gramEnd"/>
+    </w:p>
+    <w:p/>
+    <w:p>
+      <w:r>
+        <w:t>Macro Recorder (extra)</w:t>
+      </w:r>
+      <w:proofErr w:type="gramStart"/>
+      <w:r>
+        <w:t>-  Kind</w:t>
+      </w:r>
+      <w:proofErr w:type="gramEnd"/>
+      <w:r>
+        <w:t xml:space="preserve"> of like a template</w:t>
+      </w:r>
+    </w:p>
+    <w:p>
+      <w:r>
+        <w:t xml:space="preserve">-File, Options, </w:t>
+      </w:r>
+      <w:r>
+        <w:t>Customize</w:t>
+      </w:r>
+      <w:r>
+        <w:t xml:space="preserve"> ribbon, Developer, ok. On and off on dev setting.</w:t>
+      </w:r>
+    </w:p>
+    <w:p/>
+    <w:p/>
+    <w:p/>
+    <w:p/>
+    <w:p>
+      <w:r>
+        <w:lastRenderedPageBreak/>
+        <w:t>Use File Quick options bar to customize key features</w:t>
+      </w:r>
+    </w:p>
+    <w:p>
+      <w:r>
+        <w:t xml:space="preserve"> </w:t>
+      </w:r>
+    </w:p>
+    <w:p>
+      <w:r>
+        <w:t xml:space="preserve">Microsoft Access </w:t>
+      </w:r>
+      <w:r>
+        <w:t xml:space="preserve">– </w:t>
+      </w:r>
+      <w:r>
+        <w:t>Mostly used by Small Businesses</w:t>
+      </w:r>
+    </w:p>
+    <w:p>
+      <w:r>
+        <w:tab/>
+        <w:t xml:space="preserve">-bring data in from external data tab.- </w:t>
+      </w:r>
+      <w:proofErr w:type="gramStart"/>
+      <w:r>
+        <w:t>Have to</w:t>
+      </w:r>
+      <w:proofErr w:type="gramEnd"/>
+      <w:r>
+        <w:t xml:space="preserve"> do it one by one. </w:t>
+      </w:r>
+    </w:p>
+    <w:p>
+      <w:r>
+        <w:tab/>
+        <w:t xml:space="preserve">- Once files are in, open a new file “All”, Append, All, and repeat with all the files until they are in one table. </w:t>
+      </w:r>
+    </w:p>
+    <w:p>
+      <w:r>
+        <w:tab/>
+        <w:t xml:space="preserve">-Create query design, bring in all table, hit totals to do calculations by dragging and dropping, and hit run. </w:t>
+      </w:r>
+    </w:p>
+    <w:p>
+      <w:r>
+        <w:tab/>
+        <w:t xml:space="preserve">- Can Join different tables </w:t>
+      </w:r>
+      <w:proofErr w:type="gramStart"/>
+      <w:r>
+        <w:t>as long as</w:t>
+      </w:r>
+      <w:proofErr w:type="gramEnd"/>
+      <w:r>
+        <w:t xml:space="preserve"> there is a source data like in </w:t>
+      </w:r>
+      <w:proofErr w:type="spellStart"/>
+      <w:r>
+        <w:t>Vlook</w:t>
+      </w:r>
+      <w:proofErr w:type="spellEnd"/>
+      <w:r>
+        <w:t xml:space="preserve"> up. </w:t>
+      </w:r>
+    </w:p>
+    <w:p>
+      <w:r>
+        <w:tab/>
+      </w:r>
+      <w:r>
+        <w:tab/>
+        <w:t>-</w:t>
+      </w:r>
+      <w:proofErr w:type="gramStart"/>
+      <w:r>
+        <w:t>basically</w:t>
+      </w:r>
+      <w:proofErr w:type="gramEnd"/>
+      <w:r>
+        <w:t xml:space="preserve"> does V look up for you. </w:t>
+      </w:r>
+    </w:p>
+    <w:p>
+      <w:r>
+        <w:tab/>
+      </w:r>
+      <w:r>
+        <w:tab/>
+        <w:t xml:space="preserve">-Data can be merged this way and saved as a new table. </w:t>
+      </w:r>
+    </w:p>
     <w:sectPr>
       <w:pgSz w:w="12240" w:h="15840"/>
       <w:pgMar w:top="1440" w:right="1440" w:bottom="1440" w:left="1440" w:header="720" w:footer="720" w:gutter="0"/>

</xml_diff>